<commit_message>
Preparing to add a new scene
</commit_message>
<xml_diff>
--- a/RPG 1.5-Page GDD PsycoMasters.docx
+++ b/RPG 1.5-Page GDD PsycoMasters.docx
@@ -57,7 +57,25 @@
           <w:sz w:val="48"/>
           <w:szCs w:val="48"/>
         </w:rPr>
-        <w:t>PsycoMasters</w:t>
+        <w:t>Ps</w:t>
+      </w:r>
+      <w:r>
+        <w:rPr>
+          <w:rFonts w:ascii="Trebuchet MS" w:eastAsia="Trebuchet MS" w:hAnsi="Trebuchet MS" w:cs="Trebuchet MS"/>
+          <w:b/>
+          <w:sz w:val="48"/>
+          <w:szCs w:val="48"/>
+        </w:rPr>
+        <w:t>ionist</w:t>
+      </w:r>
+      <w:r>
+        <w:rPr>
+          <w:rFonts w:ascii="Trebuchet MS" w:eastAsia="Trebuchet MS" w:hAnsi="Trebuchet MS" w:cs="Trebuchet MS"/>
+          <w:b/>
+          <w:sz w:val="48"/>
+          <w:szCs w:val="48"/>
+        </w:rPr>
+        <w:t>Masters</w:t>
       </w:r>
       <w:proofErr w:type="spellEnd"/>
       <w:r>
@@ -900,7 +918,27 @@
         <w:t>Psionic enhanced unarmed combat</w:t>
       </w:r>
     </w:p>
-    <w:p>
+    <w:p/>
+    <w:p/>
+    <w:p>
+      <w:pPr>
+        <w:rPr>
+          <w:b/>
+          <w:bCs/>
+        </w:rPr>
+      </w:pPr>
+      <w:r>
+        <w:rPr>
+          <w:b/>
+          <w:bCs/>
+        </w:rPr>
+        <w:t xml:space="preserve">Opening scene in a desert storm. </w:t>
+      </w:r>
+    </w:p>
+    <w:p>
+      <w:r>
+        <w:t xml:space="preserve">At the point of exhaustion, the player hears a telepathic message saying they have an interesting future and it would be a shame to waste their potential. A sphere of water materialises in front of the player. When given control the player moves through the water to replenish their waterskin and cool off. The voice then tells them to head north and that a city lies in front of them. </w:t>
+      </w:r>
       <w:bookmarkStart w:id="2" w:name="_GoBack"/>
       <w:bookmarkEnd w:id="2"/>
     </w:p>

</xml_diff>